<commit_message>
testien readme-osio ja käyttöohjeet tehty
</commit_message>
<xml_diff>
--- a/Web Sovellusprojekti Ryhmä 2.docx
+++ b/Web Sovellusprojekti Ryhmä 2.docx
@@ -1,6 +1,6 @@
 
 <file path=word/document.xml><?xml version="1.0" encoding="utf-8"?>
-<w:document xmlns:wpc="http://schemas.microsoft.com/office/word/2010/wordprocessingCanvas" xmlns:cx="http://schemas.microsoft.com/office/drawing/2014/chartex" xmlns:cx1="http://schemas.microsoft.com/office/drawing/2015/9/8/chartex" xmlns:cx2="http://schemas.microsoft.com/office/drawing/2015/10/21/chartex" xmlns:cx3="http://schemas.microsoft.com/office/drawing/2016/5/9/chartex" xmlns:cx4="http://schemas.microsoft.com/office/drawing/2016/5/10/chartex" xmlns:cx5="http://schemas.microsoft.com/office/drawing/2016/5/11/chartex" xmlns:cx6="http://schemas.microsoft.com/office/drawing/2016/5/12/chartex" xmlns:cx7="http://schemas.microsoft.com/office/drawing/2016/5/13/chartex" xmlns:cx8="http://schemas.microsoft.com/office/drawing/2016/5/14/chartex" xmlns:mc="http://schemas.openxmlformats.org/markup-compatibility/2006" xmlns:aink="http://schemas.microsoft.com/office/drawing/2016/ink" xmlns:am3d="http://schemas.microsoft.com/office/drawing/2017/model3d" xmlns:o="urn:schemas-microsoft-com:office:office" xmlns:oel="http://schemas.microsoft.com/office/2019/extlst" xmlns:r="http://schemas.openxmlformats.org/officeDocument/2006/relationships" xmlns:m="http://schemas.openxmlformats.org/officeDocument/2006/math" xmlns:v="urn:schemas-microsoft-com:vml" xmlns:wp14="http://schemas.microsoft.com/office/word/2010/wordprocessingDrawing" xmlns:wp="http://schemas.openxmlformats.org/drawingml/2006/wordprocessingDrawing" xmlns:w10="urn:schemas-microsoft-com:office:word" xmlns:w="http://schemas.openxmlformats.org/wordprocessingml/2006/main" xmlns:w14="http://schemas.microsoft.com/office/word/2010/wordml" xmlns:w15="http://schemas.microsoft.com/office/word/2012/wordml" xmlns:w16cex="http://schemas.microsoft.com/office/word/2018/wordml/cex" xmlns:w16cid="http://schemas.microsoft.com/office/word/2016/wordml/cid" xmlns:w16="http://schemas.microsoft.com/office/word/2018/wordml" xmlns:w16sdtdh="http://schemas.microsoft.com/office/word/2020/wordml/sdtdatahash" xmlns:w16se="http://schemas.microsoft.com/office/word/2015/wordml/symex" xmlns:wpg="http://schemas.microsoft.com/office/word/2010/wordprocessingGroup" xmlns:wpi="http://schemas.microsoft.com/office/word/2010/wordprocessingInk" xmlns:wne="http://schemas.microsoft.com/office/word/2006/wordml" xmlns:wps="http://schemas.microsoft.com/office/word/2010/wordprocessingShape" mc:Ignorable="w14 w15 w16se w16cid w16 w16cex w16sdtdh wp14">
+<w:document xmlns:wpc="http://schemas.microsoft.com/office/word/2010/wordprocessingCanvas" xmlns:cx="http://schemas.microsoft.com/office/drawing/2014/chartex" xmlns:cx1="http://schemas.microsoft.com/office/drawing/2015/9/8/chartex" xmlns:cx2="http://schemas.microsoft.com/office/drawing/2015/10/21/chartex" xmlns:cx3="http://schemas.microsoft.com/office/drawing/2016/5/9/chartex" xmlns:cx4="http://schemas.microsoft.com/office/drawing/2016/5/10/chartex" xmlns:cx5="http://schemas.microsoft.com/office/drawing/2016/5/11/chartex" xmlns:cx6="http://schemas.microsoft.com/office/drawing/2016/5/12/chartex" xmlns:cx7="http://schemas.microsoft.com/office/drawing/2016/5/13/chartex" xmlns:cx8="http://schemas.microsoft.com/office/drawing/2016/5/14/chartex" xmlns:mc="http://schemas.openxmlformats.org/markup-compatibility/2006" xmlns:aink="http://schemas.microsoft.com/office/drawing/2016/ink" xmlns:am3d="http://schemas.microsoft.com/office/drawing/2017/model3d" xmlns:o="urn:schemas-microsoft-com:office:office" xmlns:oel="http://schemas.microsoft.com/office/2019/extlst" xmlns:r="http://schemas.openxmlformats.org/officeDocument/2006/relationships" xmlns:m="http://schemas.openxmlformats.org/officeDocument/2006/math" xmlns:v="urn:schemas-microsoft-com:vml" xmlns:wp14="http://schemas.microsoft.com/office/word/2010/wordprocessingDrawing" xmlns:wp="http://schemas.openxmlformats.org/drawingml/2006/wordprocessingDrawing" xmlns:w10="urn:schemas-microsoft-com:office:word" xmlns:w="http://schemas.openxmlformats.org/wordprocessingml/2006/main" xmlns:w14="http://schemas.microsoft.com/office/word/2010/wordml" xmlns:w15="http://schemas.microsoft.com/office/word/2012/wordml" xmlns:w16cex="http://schemas.microsoft.com/office/word/2018/wordml/cex" xmlns:w16cid="http://schemas.microsoft.com/office/word/2016/wordml/cid" xmlns:w16="http://schemas.microsoft.com/office/word/2018/wordml" xmlns:w16du="http://schemas.microsoft.com/office/word/2023/wordml/word16du" xmlns:w16sdtdh="http://schemas.microsoft.com/office/word/2020/wordml/sdtdatahash" xmlns:w16se="http://schemas.microsoft.com/office/word/2015/wordml/symex" xmlns:wpg="http://schemas.microsoft.com/office/word/2010/wordprocessingGroup" xmlns:wpi="http://schemas.microsoft.com/office/word/2010/wordprocessingInk" xmlns:wne="http://schemas.microsoft.com/office/word/2006/wordml" xmlns:wps="http://schemas.microsoft.com/office/word/2010/wordprocessingShape" mc:Ignorable="w14 w15 w16se w16cid w16 w16cex w16sdtdh wp14">
   <w:body>
     <w:p>
       <w:pPr>
@@ -49,7 +49,7 @@
     </w:p>
     <w:tbl>
       <w:tblPr>
-        <w:tblStyle w:val="TaulukkoRuudukko"/>
+        <w:tblStyle w:val="TableGrid"/>
         <w:tblW w:w="0" w:type="auto"/>
         <w:tblLook w:val="04A0" w:firstRow="1" w:lastRow="0" w:firstColumn="1" w:lastColumn="0" w:noHBand="0" w:noVBand="1"/>
       </w:tblPr>
@@ -95,11 +95,9 @@
             <w:tcW w:w="4889" w:type="dxa"/>
           </w:tcPr>
           <w:p>
-            <w:proofErr w:type="spellStart"/>
             <w:r>
               <w:t>siLtzi</w:t>
             </w:r>
-            <w:proofErr w:type="spellEnd"/>
           </w:p>
         </w:tc>
       </w:tr>
@@ -110,13 +108,8 @@
           </w:tcPr>
           <w:p>
             <w:r>
-              <w:t xml:space="preserve">Miikka </w:t>
+              <w:t>Miikka Tyvelä</w:t>
             </w:r>
-            <w:proofErr w:type="spellStart"/>
-            <w:r>
-              <w:t>Tyvelä</w:t>
-            </w:r>
-            <w:proofErr w:type="spellEnd"/>
           </w:p>
         </w:tc>
         <w:tc>
@@ -124,11 +117,9 @@
             <w:tcW w:w="4889" w:type="dxa"/>
           </w:tcPr>
           <w:p>
-            <w:proofErr w:type="spellStart"/>
             <w:r>
               <w:t>ergosha</w:t>
             </w:r>
-            <w:proofErr w:type="spellEnd"/>
           </w:p>
         </w:tc>
       </w:tr>
@@ -163,7 +154,7 @@
       <w:hyperlink r:id="rId5" w:history="1">
         <w:r>
           <w:rPr>
-            <w:rStyle w:val="Hyperlinkki"/>
+            <w:rStyle w:val="Hyperlink"/>
           </w:rPr>
           <w:t>https://github.com/R2-WebSovellusprojekti/R2-WebSovellusprojekti</w:t>
         </w:r>
@@ -192,7 +183,13 @@
     <w:p/>
     <w:p>
       <w:r>
-        <w:t xml:space="preserve"> Projektissa toteutetaan </w:t>
+        <w:t>Projektissa toteutet</w:t>
+      </w:r>
+      <w:r>
+        <w:t>tiin</w:t>
+      </w:r>
+      <w:r>
+        <w:t xml:space="preserve"> </w:t>
       </w:r>
       <w:r>
         <w:t>www-sivu ilmastomuutokseen liittyvän tiedon visualisointia varten.</w:t>
@@ -239,14 +236,18 @@
       <w:r>
         <w:t xml:space="preserve"> </w:t>
       </w:r>
-      <w:proofErr w:type="spellStart"/>
-      <w:r>
-        <w:t>PostGre</w:t>
-      </w:r>
-      <w:r>
-        <w:t>sql</w:t>
-      </w:r>
-      <w:proofErr w:type="spellEnd"/>
+      <w:r>
+        <w:t>Post</w:t>
+      </w:r>
+      <w:r>
+        <w:t>g</w:t>
+      </w:r>
+      <w:r>
+        <w:t>re</w:t>
+      </w:r>
+      <w:r>
+        <w:t>SQL</w:t>
+      </w:r>
       <w:r>
         <w:t>-</w:t>
       </w:r>
@@ -254,42 +255,55 @@
         <w:t>tietokanta, joka</w:t>
       </w:r>
       <w:r>
-        <w:t xml:space="preserve"> ladataan</w:t>
+        <w:t xml:space="preserve"> lada</w:t>
+      </w:r>
+      <w:r>
+        <w:t>ttiin</w:t>
+      </w:r>
+      <w:r>
+        <w:t xml:space="preserve"> Render</w:t>
+      </w:r>
+      <w:r>
+        <w:t>-palvelulle</w:t>
+      </w:r>
+      <w:r>
+        <w:t xml:space="preserve">. </w:t>
+      </w:r>
+      <w:r>
+        <w:t xml:space="preserve">Sivulle </w:t>
+      </w:r>
+      <w:r>
+        <w:t>toteutet</w:t>
+      </w:r>
+      <w:r>
+        <w:t>tiin</w:t>
+      </w:r>
+      <w:r>
+        <w:t xml:space="preserve"> erilaisia </w:t>
+      </w:r>
+      <w:r>
+        <w:t xml:space="preserve">tietokannan dataa käyttäviä visualisointeja. Sivulla vierailija voi muuttaa </w:t>
+      </w:r>
+      <w:r>
+        <w:t>visualisointien ulkonäköä</w:t>
+      </w:r>
+      <w:r>
+        <w:t xml:space="preserve"> ja tallentaa haluamansa näkymän.</w:t>
       </w:r>
       <w:r>
         <w:t xml:space="preserve"> </w:t>
       </w:r>
-      <w:proofErr w:type="spellStart"/>
-      <w:r>
-        <w:t>Renderiin</w:t>
-      </w:r>
-      <w:proofErr w:type="spellEnd"/>
-      <w:r>
-        <w:t xml:space="preserve">. </w:t>
-      </w:r>
-      <w:r>
-        <w:t xml:space="preserve">Sivulle </w:t>
-      </w:r>
-      <w:r>
-        <w:t xml:space="preserve">toteutetaan erilaisia </w:t>
-      </w:r>
-      <w:r>
-        <w:t xml:space="preserve">tietokannan dataa käyttäviä visualisointeja. Sivulla vierailija voi muuttaa </w:t>
-      </w:r>
-      <w:r>
-        <w:t>visualisointien ulkonäköä</w:t>
-      </w:r>
-      <w:r>
-        <w:t xml:space="preserve"> ja tallentaa haluamansa näkymän. </w:t>
-      </w:r>
-      <w:r>
-        <w:t xml:space="preserve"> </w:t>
-      </w:r>
       <w:r>
         <w:t>Ryhmämme toteut</w:t>
       </w:r>
       <w:r>
-        <w:t>taa palvelun</w:t>
+        <w:t>t</w:t>
+      </w:r>
+      <w:r>
+        <w:t>i</w:t>
+      </w:r>
+      <w:r>
+        <w:t xml:space="preserve"> palvelun</w:t>
       </w:r>
       <w:r>
         <w:t xml:space="preserve"> käyt</w:t>
@@ -298,42 +312,25 @@
         <w:t>täen</w:t>
       </w:r>
       <w:r>
-        <w:t xml:space="preserve"> </w:t>
-      </w:r>
-      <w:proofErr w:type="spellStart"/>
-      <w:r>
-        <w:t>NodeJs</w:t>
-      </w:r>
-      <w:proofErr w:type="spellEnd"/>
-      <w:r>
-        <w:t xml:space="preserve"> teknologiaa ja </w:t>
-      </w:r>
-      <w:proofErr w:type="spellStart"/>
-      <w:r>
-        <w:t>Reactia</w:t>
-      </w:r>
-      <w:proofErr w:type="spellEnd"/>
+        <w:t xml:space="preserve"> NodeJs</w:t>
+      </w:r>
+      <w:r>
+        <w:t>-</w:t>
+      </w:r>
+      <w:r>
+        <w:t>teknologiaa ja Reactia</w:t>
+      </w:r>
       <w:r>
         <w:t>.</w:t>
       </w:r>
       <w:r>
-        <w:t xml:space="preserve"> Pyrkimyksenä on, että jokainen ryhmän jäsen toteuttaa jonkin visualisoinneista </w:t>
-      </w:r>
-      <w:proofErr w:type="spellStart"/>
-      <w:r>
-        <w:t>full</w:t>
-      </w:r>
-      <w:proofErr w:type="spellEnd"/>
-      <w:r>
-        <w:t xml:space="preserve"> </w:t>
-      </w:r>
-      <w:proofErr w:type="spellStart"/>
-      <w:r>
-        <w:t>stack</w:t>
-      </w:r>
-      <w:proofErr w:type="spellEnd"/>
-      <w:r>
-        <w:t xml:space="preserve"> kehittäjänä. </w:t>
+        <w:t xml:space="preserve"> Pyrkimyksenä on, että jokainen ryhmän jäsen toteuttaa jonkin visualisoinneista fullstack</w:t>
+      </w:r>
+      <w:r>
+        <w:t>-</w:t>
+      </w:r>
+      <w:r>
+        <w:t xml:space="preserve">kehittäjänä. </w:t>
       </w:r>
     </w:p>
     <w:p/>
@@ -435,15 +432,7 @@
     </w:p>
     <w:p>
       <w:r>
-        <w:t xml:space="preserve">Jokaista visualisointia varten muodostetaan tietokantaan oma taulu. Lisäksi Muodostetaan taulu </w:t>
-      </w:r>
-      <w:proofErr w:type="spellStart"/>
-      <w:r>
-        <w:t>käyttätietojen</w:t>
-      </w:r>
-      <w:proofErr w:type="spellEnd"/>
-      <w:r>
-        <w:t xml:space="preserve"> rekisteröintiä varten. Tauluun tallen</w:t>
+        <w:t>Jokaista visualisointia varten muodostetaan tietokantaan oma taulu. Lisäksi Muodostetaan taulu käyttätietojen rekisteröintiä varten. Tauluun tallen</w:t>
       </w:r>
       <w:r>
         <w:t>n</w:t>
@@ -454,23 +443,7 @@
     </w:p>
     <w:p>
       <w:r>
-        <w:t xml:space="preserve">Visualisoinnit </w:t>
-      </w:r>
-      <w:proofErr w:type="gramStart"/>
-      <w:r>
-        <w:t>1-3</w:t>
-      </w:r>
-      <w:proofErr w:type="gramEnd"/>
-      <w:r>
-        <w:t xml:space="preserve"> kertovat lämpötiloista ja co2 pitoisuuksista ilmakehässä. V1 näyttää viivagraafin mitatuista lämpötilatiedoista 1850-luvulta nykypäivään sekä pohjoisen pallonpuoliskon </w:t>
-      </w:r>
-      <w:proofErr w:type="spellStart"/>
-      <w:r>
-        <w:t>paleoklimatologiseen</w:t>
-      </w:r>
-      <w:proofErr w:type="spellEnd"/>
-      <w:r>
-        <w:t xml:space="preserve"> tutkimukseen perustuvan lämpötilamallin viimeiseltä 2000 vuodelta.</w:t>
+        <w:t>Visualisoinnit 1-3 kertovat lämpötiloista ja co2 pitoisuuksista ilmakehässä. V1 näyttää viivagraafin mitatuista lämpötilatiedoista 1850-luvulta nykypäivään sekä pohjoisen pallonpuoliskon paleoklimatologiseen tutkimukseen perustuvan lämpötilamallin viimeiseltä 2000 vuodelta.</w:t>
       </w:r>
     </w:p>
     <w:p>
@@ -488,15 +461,7 @@
     </w:p>
     <w:p>
       <w:r>
-        <w:t xml:space="preserve"> V4 ja V5 näyttävät co2 päästöjen lähteitä. V4 on pinottu </w:t>
-      </w:r>
-      <w:proofErr w:type="gramStart"/>
-      <w:r>
-        <w:t>viivagraafi</w:t>
-      </w:r>
-      <w:proofErr w:type="gramEnd"/>
-      <w:r>
-        <w:t xml:space="preserve"> joka näyttää maakohtaiset co2 päästöt.  Käyttäjä voi valita maat, joiden päästöt näytetään.</w:t>
+        <w:t xml:space="preserve"> V4 ja V5 näyttävät co2 päästöjen lähteitä. V4 on pinottu viivagraafi joka näyttää maakohtaiset co2 päästöt.  Käyttäjä voi valita maat, joiden päästöt näytetään.</w:t>
       </w:r>
     </w:p>
     <w:p>
@@ -600,37 +565,285 @@
       <w:r>
         <w:t xml:space="preserve">Sivulle tulee kolme erilaista näkymää. Ylimmässä näkymässä esitetään </w:t>
       </w:r>
-      <w:proofErr w:type="spellStart"/>
-      <w:r>
-        <w:t>visulisoinnit</w:t>
-      </w:r>
-      <w:proofErr w:type="spellEnd"/>
+      <w:r>
+        <w:t>visulisoinnit 1-3, toisessa visualisoinnit 4-5 ja kolmenteen käyttäjä voi valita haluamansa visualisoinnit.</w:t>
+      </w:r>
+      <w:r>
+        <w:t xml:space="preserve">  Sivusta tulee eri resoluutioille skaalautuva. Skaalautuvuus toteutetaan </w:t>
+      </w:r>
+      <w:r>
+        <w:t>B</w:t>
+      </w:r>
+      <w:r>
+        <w:t>ootstrap</w:t>
+      </w:r>
+      <w:r>
+        <w:t xml:space="preserve">-kirjastoa käyttäen. </w:t>
+      </w:r>
+    </w:p>
+    <w:p/>
+    <w:p/>
+    <w:p/>
+    <w:p/>
+    <w:p/>
+    <w:p/>
+    <w:p/>
+    <w:p/>
+    <w:p/>
+    <w:p/>
+    <w:p>
+      <w:pPr>
+        <w:jc w:val="center"/>
+        <w:rPr>
+          <w:b/>
+          <w:bCs/>
+          <w:sz w:val="28"/>
+          <w:szCs w:val="28"/>
+        </w:rPr>
+      </w:pPr>
+      <w:r>
+        <w:rPr>
+          <w:b/>
+          <w:bCs/>
+          <w:sz w:val="28"/>
+          <w:szCs w:val="28"/>
+        </w:rPr>
+        <w:lastRenderedPageBreak/>
+        <w:t>Sovelluskoodin testaus</w:t>
+      </w:r>
+    </w:p>
+    <w:p/>
+    <w:p>
+      <w:r>
+        <w:t xml:space="preserve">Sovelluksen koodin toiminnan testauksessa käytettiin pelkän käyttäjätestauksen lisäksi omia testausohjelmia, jotka </w:t>
+      </w:r>
+      <w:r>
+        <w:t>luotiin</w:t>
+      </w:r>
+      <w:r>
+        <w:t xml:space="preserve"> ja </w:t>
+      </w:r>
+      <w:r>
+        <w:t>suoritettiin</w:t>
+      </w:r>
+      <w:r>
+        <w:t xml:space="preserve"> Visual Studio Code</w:t>
+      </w:r>
+      <w:r>
+        <w:t>ssa</w:t>
+      </w:r>
+      <w:r>
+        <w:t>.</w:t>
+      </w:r>
+      <w:r>
+        <w:t xml:space="preserve"> Testeissä käytettiin React-sovellusten suosimaa Jest-testauskehystä. </w:t>
+      </w:r>
+    </w:p>
+    <w:p>
+      <w:r>
+        <w:t xml:space="preserve">Verkkosovelluksen käyttöliittymän (frontend) testitiedostot luotiin </w:t>
+      </w:r>
+      <w:r>
+        <w:t>testaamaan nappien, lomakkeiden ja komponenttien renderöinti ja toiminta eri käyttötilanteissa.</w:t>
+      </w:r>
+    </w:p>
+    <w:p>
+      <w:r>
+        <w:t>Esimerkki käyttötilanteesta: Käyttäjä kirjautuu sisään ja näkyviin tulee profiilinappi jossa on käyttäjän nimi.</w:t>
+      </w:r>
+      <w:r>
+        <w:t xml:space="preserve"> Testiohjelma olettaa profiilinapin renderöityvän kun käyttäjä kirjautuu sisään ja testi on onnistunut kun testikoodi löytää tarvitsemansa oletuksen.</w:t>
+      </w:r>
+      <w:r>
+        <w:t xml:space="preserve"> Kun käyttäjä kirjautuu ulos sovelluksesta, profiilinappi ei ole enää näkyvissä.</w:t>
+      </w:r>
+      <w:r>
+        <w:t xml:space="preserve"> Testiohjelma olettaa että profiilinappi ei ole renderöity, ja testi on onnistunut jos profiilinappia ei löydy.</w:t>
+      </w:r>
+    </w:p>
+    <w:p>
+      <w:r>
+        <w:t>Frontendin</w:t>
+      </w:r>
+      <w:r>
+        <w:t xml:space="preserve"> eri toimintaosista</w:t>
+      </w:r>
+      <w:r>
+        <w:t xml:space="preserve"> tehtiin neljä (4) testitiedostoa joissa on yhteensä kaksikymmentäkolme (23)</w:t>
+      </w:r>
+      <w:r>
+        <w:t xml:space="preserve"> eri testiä.</w:t>
+      </w:r>
+    </w:p>
+    <w:p>
+      <w:r>
+        <w:t xml:space="preserve">Verkkosovelluksen taustalla toimiva osa (backend) vastaa sovelluksen logiikasta, tietokantakyselyistä ja palvelinpuolella tapahtuvista toiminnoista. Backendin testikoodit </w:t>
+      </w:r>
+      <w:r>
+        <w:t>käsittävät rajapintojen toimintoja eri tilanteissa ja ne luotiin</w:t>
+      </w:r>
+      <w:r>
+        <w:t xml:space="preserve"> yh</w:t>
+      </w:r>
+      <w:r>
+        <w:t>teen</w:t>
+      </w:r>
+      <w:r>
+        <w:t xml:space="preserve"> (1) tiedosto</w:t>
+      </w:r>
+      <w:r>
+        <w:t>on</w:t>
+      </w:r>
+      <w:r>
+        <w:t xml:space="preserve"> j</w:t>
+      </w:r>
+      <w:r>
+        <w:t>ossa</w:t>
+      </w:r>
+      <w:r>
+        <w:t xml:space="preserve"> testejä on yhteensä kuusi (6) kappaletta.</w:t>
+      </w:r>
+    </w:p>
+    <w:p>
+      <w:r>
+        <w:t>Testeissä luodaan uusi käyttäjä tietokantaan, kirjaudutaan sovellukseen ja lopuksi poistetaan käyttäjä tietokannasta. Lisäksi testataan myös käyttötoimintojen virhetilanteet.</w:t>
+      </w:r>
+    </w:p>
+    <w:p/>
+    <w:p>
+      <w:pPr>
+        <w:rPr>
+          <w:b/>
+          <w:bCs/>
+        </w:rPr>
+      </w:pPr>
+      <w:r>
+        <w:rPr>
+          <w:b/>
+          <w:bCs/>
+        </w:rPr>
+        <w:t>Käyttöohjeet testaukseen Visual Studio Codessa:</w:t>
+      </w:r>
+    </w:p>
+    <w:p>
+      <w:pPr>
+        <w:rPr>
+          <w:b/>
+          <w:bCs/>
+        </w:rPr>
+      </w:pPr>
+      <w:r>
+        <w:rPr>
+          <w:b/>
+          <w:bCs/>
+        </w:rPr>
+        <w:t>Frontend:</w:t>
+      </w:r>
+    </w:p>
+    <w:p>
+      <w:r>
+        <w:t>Avaa terminaali ’frontend’-kansiosta tai siirry terminaalin sisällä kansioon.</w:t>
+      </w:r>
+    </w:p>
+    <w:p>
+      <w:r>
+        <w:t>Suorita komento ’npm test’</w:t>
+      </w:r>
+      <w:r>
+        <w:t>. Jos testit eivät käynnisty suoraan,</w:t>
+      </w:r>
+      <w:r>
+        <w:t xml:space="preserve"> suorita kaikki</w:t>
+      </w:r>
+      <w:r>
+        <w:t xml:space="preserve"> paina</w:t>
+      </w:r>
+      <w:r>
+        <w:t>malla</w:t>
+      </w:r>
+      <w:r>
+        <w:t xml:space="preserve"> ’a’.</w:t>
+      </w:r>
       <w:r>
         <w:t xml:space="preserve"> </w:t>
       </w:r>
-      <w:proofErr w:type="gramStart"/>
-      <w:r>
-        <w:t>1-3</w:t>
-      </w:r>
-      <w:proofErr w:type="gramEnd"/>
-      <w:r>
-        <w:t>, toisessa visualisoinnit 4-5 ja kolmenteen käyttäjä voi valita haluamansa visualisoinnit.</w:t>
-      </w:r>
-      <w:r>
-        <w:t xml:space="preserve">  Sivusta tulee eri resoluutioille skaalautuva. Skaalautuvuus toteutetaan </w:t>
-      </w:r>
-      <w:proofErr w:type="spellStart"/>
-      <w:r>
-        <w:t>B</w:t>
-      </w:r>
-      <w:r>
-        <w:t>ootstrap</w:t>
-      </w:r>
-      <w:proofErr w:type="spellEnd"/>
-      <w:r>
-        <w:t xml:space="preserve">-kirjastoa käyttäen. </w:t>
-      </w:r>
-    </w:p>
+      <w:r>
+        <w:t xml:space="preserve">Terminaaliin </w:t>
+      </w:r>
+      <w:r>
+        <w:t>ilmestyy hyväksytyt sekä mahdolliset hylätyt testit.</w:t>
+      </w:r>
+    </w:p>
+    <w:p>
+      <w:r>
+        <w:t>Jos haluat tarkastella mitä testiohjelmat tarkalleen testaavat, paina ’w’ jonka jälkeen ’p’ ja kirjoita hakusanaksi haluamasi testitiedosto</w:t>
+      </w:r>
+      <w:r>
+        <w:t>:</w:t>
+      </w:r>
+      <w:r>
+        <w:t xml:space="preserve"> App, DeleteUser, Signin </w:t>
+      </w:r>
+      <w:r>
+        <w:t>tai</w:t>
+      </w:r>
+      <w:r>
+        <w:t xml:space="preserve"> Signup</w:t>
+      </w:r>
+      <w:r>
+        <w:t>. Vain yksittäin suoritetut testit näyttävät testien sisällön.</w:t>
+      </w:r>
+    </w:p>
+    <w:p>
+      <w:r>
+        <w:t>Testit voi lopettaa painamalla ’w’ jonka jälkeen ’q’.</w:t>
+      </w:r>
+    </w:p>
+    <w:p/>
+    <w:p>
+      <w:pPr>
+        <w:rPr>
+          <w:b/>
+          <w:bCs/>
+        </w:rPr>
+      </w:pPr>
+      <w:r>
+        <w:rPr>
+          <w:b/>
+          <w:bCs/>
+        </w:rPr>
+        <w:t>Backend:</w:t>
+      </w:r>
+    </w:p>
+    <w:p>
+      <w:r>
+        <w:t>Avaa terminaali ’backend’-kansiosta tai siirry terminaalin sisällä kansioon.</w:t>
+      </w:r>
+    </w:p>
+    <w:p>
+      <w:r>
+        <w:t>Suorita komento ’npm test’</w:t>
+      </w:r>
+      <w:r>
+        <w:t>. Terminaaliin ilmestyy hyväksytyt sekä mahdolliset hylätyt testit.</w:t>
+      </w:r>
+      <w:r>
+        <w:t xml:space="preserve"> Kaikki kuusi (6) testiä näkyvät myös terminaalissa.</w:t>
+      </w:r>
+    </w:p>
+    <w:p>
+      <w:r>
+        <w:t xml:space="preserve">Testit voi lopettaa </w:t>
+      </w:r>
+      <w:r>
+        <w:t>komennolla ’Ctrl + c’</w:t>
+      </w:r>
+      <w:r>
+        <w:t>.</w:t>
+      </w:r>
+    </w:p>
+    <w:p/>
+    <w:p/>
     <w:sectPr>
       <w:pgSz w:w="11906" w:h="16838"/>
       <w:pgMar w:top="1417" w:right="1134" w:bottom="1417" w:left="1134" w:header="708" w:footer="708" w:gutter="0"/>
@@ -1036,17 +1249,17 @@
     <w:lsdException w:name="Unresolved Mention" w:semiHidden="1" w:unhideWhenUsed="1"/>
     <w:lsdException w:name="Smart Link" w:semiHidden="1" w:unhideWhenUsed="1"/>
   </w:latentStyles>
-  <w:style w:type="paragraph" w:default="1" w:styleId="Normaali">
+  <w:style w:type="paragraph" w:default="1" w:styleId="Normal">
     <w:name w:val="Normal"/>
     <w:qFormat/>
   </w:style>
-  <w:style w:type="character" w:default="1" w:styleId="Kappaleenoletusfontti">
+  <w:style w:type="character" w:default="1" w:styleId="DefaultParagraphFont">
     <w:name w:val="Default Paragraph Font"/>
     <w:uiPriority w:val="1"/>
     <w:semiHidden/>
     <w:unhideWhenUsed/>
   </w:style>
-  <w:style w:type="table" w:default="1" w:styleId="Normaalitaulukko">
+  <w:style w:type="table" w:default="1" w:styleId="TableNormal">
     <w:name w:val="Normal Table"/>
     <w:uiPriority w:val="99"/>
     <w:semiHidden/>
@@ -1061,15 +1274,15 @@
       </w:tblCellMar>
     </w:tblPr>
   </w:style>
-  <w:style w:type="numbering" w:default="1" w:styleId="Eiluetteloa">
+  <w:style w:type="numbering" w:default="1" w:styleId="NoList">
     <w:name w:val="No List"/>
     <w:uiPriority w:val="99"/>
     <w:semiHidden/>
     <w:unhideWhenUsed/>
   </w:style>
-  <w:style w:type="table" w:styleId="TaulukkoRuudukko">
+  <w:style w:type="table" w:styleId="TableGrid">
     <w:name w:val="Table Grid"/>
-    <w:basedOn w:val="Normaalitaulukko"/>
+    <w:basedOn w:val="TableNormal"/>
     <w:uiPriority w:val="39"/>
     <w:rsid w:val="004409FB"/>
     <w:pPr>
@@ -1086,9 +1299,9 @@
       </w:tblBorders>
     </w:tblPr>
   </w:style>
-  <w:style w:type="character" w:styleId="Hyperlinkki">
+  <w:style w:type="character" w:styleId="Hyperlink">
     <w:name w:val="Hyperlink"/>
-    <w:basedOn w:val="Kappaleenoletusfontti"/>
+    <w:basedOn w:val="DefaultParagraphFont"/>
     <w:uiPriority w:val="99"/>
     <w:unhideWhenUsed/>
     <w:rsid w:val="0091796D"/>
@@ -1097,9 +1310,9 @@
       <w:u w:val="single"/>
     </w:rPr>
   </w:style>
-  <w:style w:type="character" w:styleId="Ratkaisematonmaininta">
+  <w:style w:type="character" w:styleId="UnresolvedMention">
     <w:name w:val="Unresolved Mention"/>
-    <w:basedOn w:val="Kappaleenoletusfontti"/>
+    <w:basedOn w:val="DefaultParagraphFont"/>
     <w:uiPriority w:val="99"/>
     <w:semiHidden/>
     <w:unhideWhenUsed/>

</xml_diff>